<commit_message>
TS 2.4 ready for Sayana - 12/05/2022
</commit_message>
<xml_diff>
--- a/TS Jatai Ghanam Project/TS 2.4/Summary stats First.docx
+++ b/TS Jatai Ghanam Project/TS 2.4/Summary stats First.docx
@@ -1,6 +1,6 @@
 
 <file path=word/document.xml><?xml version="1.0" encoding="utf-8"?>
-<w:document xmlns:wpc="http://schemas.microsoft.com/office/word/2010/wordprocessingCanvas" xmlns:cx="http://schemas.microsoft.com/office/drawing/2014/chartex" xmlns:cx1="http://schemas.microsoft.com/office/drawing/2015/9/8/chartex" xmlns:cx2="http://schemas.microsoft.com/office/drawing/2015/10/21/chartex" xmlns:cx3="http://schemas.microsoft.com/office/drawing/2016/5/9/chartex" xmlns:cx4="http://schemas.microsoft.com/office/drawing/2016/5/10/chartex" xmlns:cx5="http://schemas.microsoft.com/office/drawing/2016/5/11/chartex" xmlns:cx6="http://schemas.microsoft.com/office/drawing/2016/5/12/chartex" xmlns:cx7="http://schemas.microsoft.com/office/drawing/2016/5/13/chartex" xmlns:cx8="http://schemas.microsoft.com/office/drawing/2016/5/14/chartex" xmlns:mc="http://schemas.openxmlformats.org/markup-compatibility/2006" xmlns:aink="http://schemas.microsoft.com/office/drawing/2016/ink" xmlns:am3d="http://schemas.microsoft.com/office/drawing/2017/model3d" xmlns:o="urn:schemas-microsoft-com:office:office" xmlns:r="http://schemas.openxmlformats.org/officeDocument/2006/relationships" xmlns:m="http://schemas.openxmlformats.org/officeDocument/2006/math" xmlns:v="urn:schemas-microsoft-com:vml" xmlns:wp14="http://schemas.microsoft.com/office/word/2010/wordprocessingDrawing" xmlns:wp="http://schemas.openxmlformats.org/drawingml/2006/wordprocessingDrawing" xmlns:w10="urn:schemas-microsoft-com:office:word" xmlns:w="http://schemas.openxmlformats.org/wordprocessingml/2006/main" xmlns:w14="http://schemas.microsoft.com/office/word/2010/wordml" xmlns:w15="http://schemas.microsoft.com/office/word/2012/wordml" xmlns:w16cex="http://schemas.microsoft.com/office/word/2018/wordml/cex" xmlns:w16cid="http://schemas.microsoft.com/office/word/2016/wordml/cid" xmlns:w16="http://schemas.microsoft.com/office/word/2018/wordml" xmlns:w16sdtdh="http://schemas.microsoft.com/office/word/2020/wordml/sdtdatahash" xmlns:w16se="http://schemas.microsoft.com/office/word/2015/wordml/symex" xmlns:wpg="http://schemas.microsoft.com/office/word/2010/wordprocessingGroup" xmlns:wpi="http://schemas.microsoft.com/office/word/2010/wordprocessingInk" xmlns:wne="http://schemas.microsoft.com/office/word/2006/wordml" xmlns:wps="http://schemas.microsoft.com/office/word/2010/wordprocessingShape" mc:Ignorable="w14 w15 w16se w16cid w16 w16cex w16sdtdh wp14">
+<w:document xmlns:wpc="http://schemas.microsoft.com/office/word/2010/wordprocessingCanvas" xmlns:cx="http://schemas.microsoft.com/office/drawing/2014/chartex" xmlns:cx1="http://schemas.microsoft.com/office/drawing/2015/9/8/chartex" xmlns:cx2="http://schemas.microsoft.com/office/drawing/2015/10/21/chartex" xmlns:cx3="http://schemas.microsoft.com/office/drawing/2016/5/9/chartex" xmlns:cx4="http://schemas.microsoft.com/office/drawing/2016/5/10/chartex" xmlns:cx5="http://schemas.microsoft.com/office/drawing/2016/5/11/chartex" xmlns:cx6="http://schemas.microsoft.com/office/drawing/2016/5/12/chartex" xmlns:cx7="http://schemas.microsoft.com/office/drawing/2016/5/13/chartex" xmlns:cx8="http://schemas.microsoft.com/office/drawing/2016/5/14/chartex" xmlns:mc="http://schemas.openxmlformats.org/markup-compatibility/2006" xmlns:aink="http://schemas.microsoft.com/office/drawing/2016/ink" xmlns:am3d="http://schemas.microsoft.com/office/drawing/2017/model3d" xmlns:o="urn:schemas-microsoft-com:office:office" xmlns:oel="http://schemas.microsoft.com/office/2019/extlst" xmlns:r="http://schemas.openxmlformats.org/officeDocument/2006/relationships" xmlns:m="http://schemas.openxmlformats.org/officeDocument/2006/math" xmlns:v="urn:schemas-microsoft-com:vml" xmlns:wp14="http://schemas.microsoft.com/office/word/2010/wordprocessingDrawing" xmlns:wp="http://schemas.openxmlformats.org/drawingml/2006/wordprocessingDrawing" xmlns:w10="urn:schemas-microsoft-com:office:word" xmlns:w="http://schemas.openxmlformats.org/wordprocessingml/2006/main" xmlns:w14="http://schemas.microsoft.com/office/word/2010/wordml" xmlns:w15="http://schemas.microsoft.com/office/word/2012/wordml" xmlns:w16cex="http://schemas.microsoft.com/office/word/2018/wordml/cex" xmlns:w16cid="http://schemas.microsoft.com/office/word/2016/wordml/cid" xmlns:w16="http://schemas.microsoft.com/office/word/2018/wordml" xmlns:w16sdtdh="http://schemas.microsoft.com/office/word/2020/wordml/sdtdatahash" xmlns:w16se="http://schemas.microsoft.com/office/word/2015/wordml/symex" xmlns:wpg="http://schemas.microsoft.com/office/word/2010/wordprocessingGroup" xmlns:wpi="http://schemas.microsoft.com/office/word/2010/wordprocessingInk" xmlns:wne="http://schemas.microsoft.com/office/word/2006/wordml" xmlns:wps="http://schemas.microsoft.com/office/word/2010/wordprocessingShape" mc:Ignorable="w14 w15 w16se w16cid w16 w16cex w16sdtdh wp14">
   <w:body>
     <w:p>
       <w:pPr>
@@ -1154,7 +1154,26 @@
           <w:szCs w:val="24"/>
           <w:lang w:val="en-IN" w:eastAsia="en-IN" w:bidi="ta-IN"/>
         </w:rPr>
-        <w:t>        12      1       0       0       2       2       0       0       37      50      61</w:t>
+        <w:t>        12      1       0       0       2       </w:t>
+      </w:r>
+      <w:r>
+        <w:rPr>
+          <w:rFonts w:ascii="Times New Roman" w:eastAsia="Times New Roman" w:hAnsi="Times New Roman" w:cs="Times New Roman"/>
+          <w:sz w:val="24"/>
+          <w:szCs w:val="24"/>
+          <w:highlight w:val="green"/>
+          <w:lang w:val="en-IN" w:eastAsia="en-IN" w:bidi="ta-IN"/>
+        </w:rPr>
+        <w:t>1</w:t>
+      </w:r>
+      <w:r>
+        <w:rPr>
+          <w:rFonts w:ascii="Times New Roman" w:eastAsia="Times New Roman" w:hAnsi="Times New Roman" w:cs="Times New Roman"/>
+          <w:sz w:val="24"/>
+          <w:szCs w:val="24"/>
+          <w:lang w:val="en-IN" w:eastAsia="en-IN" w:bidi="ta-IN"/>
+        </w:rPr>
+        <w:t>       0       0       37      50      61</w:t>
       </w:r>
       <w:r>
         <w:rPr>
@@ -1274,7 +1293,26 @@
           <w:szCs w:val="24"/>
           <w:lang w:val="en-IN" w:eastAsia="en-IN" w:bidi="ta-IN"/>
         </w:rPr>
-        <w:t>        6       1       0       0       9       8       0       1       56      70      75</w:t>
+        <w:t>        6       1       0       0       9       </w:t>
+      </w:r>
+      <w:r>
+        <w:rPr>
+          <w:rFonts w:ascii="Times New Roman" w:eastAsia="Times New Roman" w:hAnsi="Times New Roman" w:cs="Times New Roman"/>
+          <w:sz w:val="24"/>
+          <w:szCs w:val="24"/>
+          <w:highlight w:val="green"/>
+          <w:lang w:val="en-IN" w:eastAsia="en-IN" w:bidi="ta-IN"/>
+        </w:rPr>
+        <w:t>9</w:t>
+      </w:r>
+      <w:r>
+        <w:rPr>
+          <w:rFonts w:ascii="Times New Roman" w:eastAsia="Times New Roman" w:hAnsi="Times New Roman" w:cs="Times New Roman"/>
+          <w:sz w:val="24"/>
+          <w:szCs w:val="24"/>
+          <w:lang w:val="en-IN" w:eastAsia="en-IN" w:bidi="ta-IN"/>
+        </w:rPr>
+        <w:t xml:space="preserve">      0       1       56      70      75</w:t>
       </w:r>
       <w:r>
         <w:rPr>
@@ -1872,7 +1910,26 @@
           <w:szCs w:val="24"/>
           <w:lang w:val="en-IN" w:eastAsia="en-IN" w:bidi="ta-IN"/>
         </w:rPr>
-        <w:t>       10      0       0       0       0       4       0       0       40      50      60</w:t>
+        <w:t xml:space="preserve">       10      0       0       0       0      </w:t>
+      </w:r>
+      <w:r>
+        <w:rPr>
+          <w:rFonts w:ascii="Times New Roman" w:eastAsia="Times New Roman" w:hAnsi="Times New Roman" w:cs="Times New Roman"/>
+          <w:sz w:val="24"/>
+          <w:szCs w:val="24"/>
+          <w:highlight w:val="green"/>
+          <w:lang w:val="en-IN" w:eastAsia="en-IN" w:bidi="ta-IN"/>
+        </w:rPr>
+        <w:t>5</w:t>
+      </w:r>
+      <w:r>
+        <w:rPr>
+          <w:rFonts w:ascii="Times New Roman" w:eastAsia="Times New Roman" w:hAnsi="Times New Roman" w:cs="Times New Roman"/>
+          <w:sz w:val="24"/>
+          <w:szCs w:val="24"/>
+          <w:lang w:val="en-IN" w:eastAsia="en-IN" w:bidi="ta-IN"/>
+        </w:rPr>
+        <w:t>     0       0       40      50      60</w:t>
       </w:r>
       <w:r>
         <w:rPr>
@@ -2189,7 +2246,26 @@
           <w:szCs w:val="24"/>
           <w:lang w:val="en-IN" w:eastAsia="en-IN" w:bidi="ta-IN"/>
         </w:rPr>
-        <w:t>       6       1       0       0       1       8       0       0       65      71      76</w:t>
+        <w:t>       6       1       0       0       1       </w:t>
+      </w:r>
+      <w:r>
+        <w:rPr>
+          <w:rFonts w:ascii="Times New Roman" w:eastAsia="Times New Roman" w:hAnsi="Times New Roman" w:cs="Times New Roman"/>
+          <w:sz w:val="24"/>
+          <w:szCs w:val="24"/>
+          <w:highlight w:val="green"/>
+          <w:lang w:val="en-IN" w:eastAsia="en-IN" w:bidi="ta-IN"/>
+        </w:rPr>
+        <w:t>9</w:t>
+      </w:r>
+      <w:r>
+        <w:rPr>
+          <w:rFonts w:ascii="Times New Roman" w:eastAsia="Times New Roman" w:hAnsi="Times New Roman" w:cs="Times New Roman"/>
+          <w:sz w:val="24"/>
+          <w:szCs w:val="24"/>
+          <w:lang w:val="en-IN" w:eastAsia="en-IN" w:bidi="ta-IN"/>
+        </w:rPr>
+        <w:t>       0       0       65      71      76</w:t>
       </w:r>
       <w:r>
         <w:rPr>
@@ -2469,7 +2545,7 @@
           <w:szCs w:val="24"/>
           <w:lang w:val="en-IN" w:eastAsia="en-IN" w:bidi="ta-IN"/>
         </w:rPr>
-        <w:t xml:space="preserve">             291     13      9       1      72     </w:t>
+        <w:t>             </w:t>
       </w:r>
       <w:r>
         <w:rPr>
@@ -2479,7 +2555,46 @@
           <w:highlight w:val="green"/>
           <w:lang w:val="en-IN" w:eastAsia="en-IN" w:bidi="ta-IN"/>
         </w:rPr>
-        <w:t>175</w:t>
+        <w:t>29</w:t>
+      </w:r>
+      <w:r>
+        <w:rPr>
+          <w:rFonts w:ascii="Times New Roman" w:eastAsia="Times New Roman" w:hAnsi="Times New Roman" w:cs="Times New Roman"/>
+          <w:sz w:val="24"/>
+          <w:szCs w:val="24"/>
+          <w:highlight w:val="green"/>
+          <w:lang w:val="en-IN" w:eastAsia="en-IN" w:bidi="ta-IN"/>
+        </w:rPr>
+        <w:t>5</w:t>
+      </w:r>
+      <w:r>
+        <w:rPr>
+          <w:rFonts w:ascii="Times New Roman" w:eastAsia="Times New Roman" w:hAnsi="Times New Roman" w:cs="Times New Roman"/>
+          <w:sz w:val="24"/>
+          <w:szCs w:val="24"/>
+          <w:lang w:val="en-IN" w:eastAsia="en-IN" w:bidi="ta-IN"/>
+        </w:rPr>
+        <w:t xml:space="preserve">     13      9       1      72     </w:t>
+      </w:r>
+      <w:r>
+        <w:rPr>
+          <w:rFonts w:ascii="Times New Roman" w:eastAsia="Times New Roman" w:hAnsi="Times New Roman" w:cs="Times New Roman"/>
+          <w:sz w:val="24"/>
+          <w:szCs w:val="24"/>
+          <w:highlight w:val="green"/>
+          <w:lang w:val="en-IN" w:eastAsia="en-IN" w:bidi="ta-IN"/>
+        </w:rPr>
+        <w:t>17</w:t>
+      </w:r>
+      <w:r>
+        <w:rPr>
+          <w:rFonts w:ascii="Times New Roman" w:eastAsia="Times New Roman" w:hAnsi="Times New Roman" w:cs="Times New Roman"/>
+          <w:sz w:val="24"/>
+          <w:szCs w:val="24"/>
+          <w:highlight w:val="green"/>
+          <w:lang w:val="en-IN" w:eastAsia="en-IN" w:bidi="ta-IN"/>
+        </w:rPr>
+        <w:t>7</w:t>
       </w:r>
       <w:r>
         <w:rPr>

</xml_diff>